<commit_message>
Added most of invoice functionality and fixed minor bugs
</commit_message>
<xml_diff>
--- a/app/Misc/JS Software.docx
+++ b/app/Misc/JS Software.docx
@@ -495,7 +495,7 @@
               <w:rPr>
                 <w:rFonts w:ascii="Tahoma" w:hAnsi="Tahoma" w:cs="Tahoma"/>
               </w:rPr>
-              <w:t xml:space="preserve">23-02-2017</w:t>
+              <w:t xml:space="preserve">24-02-2017</w:t>
             </w:r>
             <w:proofErr w:type="spellStart"/>
             <w:r>
@@ -2048,7 +2048,7 @@
               <w:rPr>
                 <w:rFonts w:ascii="Tahoma" w:hAnsi="Tahoma" w:cs="Tahoma"/>
               </w:rPr>
-              <w:t xml:space="preserve">05/04/2017</w:t>
+              <w:t xml:space="preserve"/>
             </w:r>
             <w:proofErr w:type="spellStart"/>
             <w:r>

</xml_diff>

<commit_message>
Added invoice delete functionality
</commit_message>
<xml_diff>
--- a/app/Misc/JS Software.docx
+++ b/app/Misc/JS Software.docx
@@ -350,7 +350,7 @@
               <w:rPr>
                 <w:rFonts w:ascii="Tahoma" w:hAnsi="Tahoma" w:cs="Tahoma"/>
               </w:rPr>
-              <w:t xml:space="preserve">JSS1703</w:t>
+              <w:t xml:space="preserve">JSS1704</w:t>
             </w:r>
             <w:proofErr w:type="spellStart"/>
             <w:r>
@@ -642,7 +642,7 @@
               <w:rPr>
                 <w:rFonts w:ascii="Tahoma" w:hAnsi="Tahoma" w:cs="Tahoma"/>
               </w:rPr>
-              <w:t xml:space="preserve">March 2017</w:t>
+              <w:t xml:space="preserve">April 2017</w:t>
             </w:r>
             <w:proofErr w:type="spellStart"/>
             <w:r>
@@ -1031,7 +1031,7 @@
               <w:rPr>
                 <w:rFonts w:ascii="Tahoma" w:hAnsi="Tahoma" w:cs="Tahoma"/>
               </w:rPr>
-              <w:t xml:space="preserve">16/03/2017</w:t>
+              <w:t xml:space="preserve">05/04/2017</w:t>
             </w:r>
             <w:proofErr w:type="spellStart"/>
             <w:proofErr w:type="gramEnd"/>
@@ -1069,394 +1069,7 @@
               <w:rPr>
                 <w:rFonts w:ascii="Tahoma" w:hAnsi="Tahoma" w:cs="Tahoma"/>
               </w:rPr>
-              <w:t xml:space="preserve">Office Clean</w:t>
-            </w:r>
-            <w:proofErr w:type="spellStart"/>
-            <w:r>
-              <w:rPr>
-                <w:rFonts w:ascii="Tahoma" w:hAnsi="Tahoma" w:cs="Tahoma"/>
-              </w:rPr>
-              <w:t/>
-            </w:r>
-            <w:proofErr w:type="spellEnd"/>
-            <w:r>
-              <w:rPr>
-                <w:rFonts w:ascii="Tahoma" w:hAnsi="Tahoma" w:cs="Tahoma"/>
-              </w:rPr>
-              <w:t/>
-            </w:r>
-          </w:p>
-        </w:tc>
-        <w:tc>
-          <w:tcPr>
-            <w:tcW w:w="1530" w:type="dxa"/>
-            <w:tcBorders>
-              <w:left w:val="single" w:sz="4" w:space="0" w:color="auto"/>
-              <w:bottom w:val="single" w:sz="4" w:space="0" w:color="auto"/>
-              <w:right w:val="single" w:sz="4" w:space="0" w:color="auto"/>
-            </w:tcBorders>
-          </w:tcPr>
-          <w:p>
-            <w:pPr>
-              <w:jc w:val="right"/>
-              <w:rPr>
-                <w:rFonts w:ascii="Tahoma" w:hAnsi="Tahoma" w:cs="Tahoma"/>
-              </w:rPr>
-            </w:pPr>
-            <w:r>
-              <w:rPr>
-                <w:rFonts w:ascii="Tahoma" w:hAnsi="Tahoma" w:cs="Tahoma"/>
-                <w:lang w:val="el-GR"/>
-              </w:rPr>
-              <w:t>$</w:t>
-            </w:r>
-            <w:r>
-              <w:rPr>
-                <w:rFonts w:ascii="Tahoma" w:hAnsi="Tahoma" w:cs="Tahoma"/>
-              </w:rPr>
-              <w:t xml:space="preserve">50</w:t>
-            </w:r>
-            <w:r>
-              <w:rPr>
-                <w:rFonts w:ascii="Tahoma" w:hAnsi="Tahoma" w:cs="Tahoma"/>
-              </w:rPr>
-              <w:t/>
-            </w:r>
-          </w:p>
-          <w:p>
-            <w:pPr>
-              <w:jc w:val="right"/>
-              <w:rPr>
-                <w:rFonts w:ascii="Tahoma" w:hAnsi="Tahoma" w:cs="Tahoma"/>
-              </w:rPr>
-            </w:pPr>
-          </w:p>
-        </w:tc>
-      </w:tr>
-      <w:tr>
-        <w:tc>
-          <w:tcPr>
-            <w:tcW w:w="1638" w:type="dxa"/>
-            <w:tcBorders>
-              <w:left w:val="single" w:sz="4" w:space="0" w:color="auto"/>
-              <w:bottom w:val="single" w:sz="4" w:space="0" w:color="auto"/>
-              <w:right w:val="single" w:sz="4" w:space="0" w:color="auto"/>
-            </w:tcBorders>
-          </w:tcPr>
-          <w:p>
-            <w:pPr>
-              <w:rPr>
-                <w:rFonts w:ascii="Tahoma" w:hAnsi="Tahoma" w:cs="Tahoma"/>
-              </w:rPr>
-            </w:pPr>
-            <w:r>
-              <w:rPr>
-                <w:rFonts w:ascii="Tahoma" w:hAnsi="Tahoma" w:cs="Tahoma"/>
-              </w:rPr>
-              <w:t/>
-            </w:r>
-            <w:proofErr w:type="gramStart"/>
-            <w:r>
-              <w:rPr>
-                <w:rFonts w:ascii="Tahoma" w:hAnsi="Tahoma" w:cs="Tahoma"/>
-              </w:rPr>
-              <w:t xml:space="preserve">09/03/2017</w:t>
-            </w:r>
-            <w:proofErr w:type="spellStart"/>
-            <w:proofErr w:type="gramEnd"/>
-            <w:r>
-              <w:rPr>
-                <w:rFonts w:ascii="Tahoma" w:hAnsi="Tahoma" w:cs="Tahoma"/>
-              </w:rPr>
-              <w:t/>
-            </w:r>
-            <w:proofErr w:type="spellEnd"/>
-            <w:r>
-              <w:rPr>
-                <w:rFonts w:ascii="Tahoma" w:hAnsi="Tahoma" w:cs="Tahoma"/>
-              </w:rPr>
-              <w:t/>
-            </w:r>
-          </w:p>
-        </w:tc>
-        <w:tc>
-          <w:tcPr>
-            <w:tcW w:w="6750" w:type="dxa"/>
-            <w:tcBorders>
-              <w:left w:val="single" w:sz="4" w:space="0" w:color="auto"/>
-              <w:bottom w:val="single" w:sz="4" w:space="0" w:color="auto"/>
-              <w:right w:val="single" w:sz="4" w:space="0" w:color="auto"/>
-            </w:tcBorders>
-          </w:tcPr>
-          <w:p>
-            <w:pPr>
-              <w:rPr>
-                <w:rFonts w:ascii="Tahoma" w:hAnsi="Tahoma" w:cs="Tahoma"/>
-              </w:rPr>
-            </w:pPr>
-            <w:r>
-              <w:rPr>
-                <w:rFonts w:ascii="Tahoma" w:hAnsi="Tahoma" w:cs="Tahoma"/>
-              </w:rPr>
-              <w:t xml:space="preserve">Office Clean</w:t>
-            </w:r>
-            <w:proofErr w:type="spellStart"/>
-            <w:r>
-              <w:rPr>
-                <w:rFonts w:ascii="Tahoma" w:hAnsi="Tahoma" w:cs="Tahoma"/>
-              </w:rPr>
-              <w:t/>
-            </w:r>
-            <w:proofErr w:type="spellEnd"/>
-            <w:r>
-              <w:rPr>
-                <w:rFonts w:ascii="Tahoma" w:hAnsi="Tahoma" w:cs="Tahoma"/>
-              </w:rPr>
-              <w:t/>
-            </w:r>
-          </w:p>
-        </w:tc>
-        <w:tc>
-          <w:tcPr>
-            <w:tcW w:w="1530" w:type="dxa"/>
-            <w:tcBorders>
-              <w:left w:val="single" w:sz="4" w:space="0" w:color="auto"/>
-              <w:bottom w:val="single" w:sz="4" w:space="0" w:color="auto"/>
-              <w:right w:val="single" w:sz="4" w:space="0" w:color="auto"/>
-            </w:tcBorders>
-          </w:tcPr>
-          <w:p>
-            <w:pPr>
-              <w:jc w:val="right"/>
-              <w:rPr>
-                <w:rFonts w:ascii="Tahoma" w:hAnsi="Tahoma" w:cs="Tahoma"/>
-              </w:rPr>
-            </w:pPr>
-            <w:r>
-              <w:rPr>
-                <w:rFonts w:ascii="Tahoma" w:hAnsi="Tahoma" w:cs="Tahoma"/>
-                <w:lang w:val="el-GR"/>
-              </w:rPr>
-              <w:t>$</w:t>
-            </w:r>
-            <w:r>
-              <w:rPr>
-                <w:rFonts w:ascii="Tahoma" w:hAnsi="Tahoma" w:cs="Tahoma"/>
-              </w:rPr>
-              <w:t xml:space="preserve">50</w:t>
-            </w:r>
-            <w:r>
-              <w:rPr>
-                <w:rFonts w:ascii="Tahoma" w:hAnsi="Tahoma" w:cs="Tahoma"/>
-              </w:rPr>
-              <w:t/>
-            </w:r>
-          </w:p>
-          <w:p>
-            <w:pPr>
-              <w:jc w:val="right"/>
-              <w:rPr>
-                <w:rFonts w:ascii="Tahoma" w:hAnsi="Tahoma" w:cs="Tahoma"/>
-              </w:rPr>
-            </w:pPr>
-          </w:p>
-        </w:tc>
-      </w:tr>
-      <w:tr>
-        <w:tc>
-          <w:tcPr>
-            <w:tcW w:w="1638" w:type="dxa"/>
-            <w:tcBorders>
-              <w:left w:val="single" w:sz="4" w:space="0" w:color="auto"/>
-              <w:bottom w:val="single" w:sz="4" w:space="0" w:color="auto"/>
-              <w:right w:val="single" w:sz="4" w:space="0" w:color="auto"/>
-            </w:tcBorders>
-          </w:tcPr>
-          <w:p>
-            <w:pPr>
-              <w:rPr>
-                <w:rFonts w:ascii="Tahoma" w:hAnsi="Tahoma" w:cs="Tahoma"/>
-              </w:rPr>
-            </w:pPr>
-            <w:r>
-              <w:rPr>
-                <w:rFonts w:ascii="Tahoma" w:hAnsi="Tahoma" w:cs="Tahoma"/>
-              </w:rPr>
-              <w:t/>
-            </w:r>
-            <w:proofErr w:type="gramStart"/>
-            <w:r>
-              <w:rPr>
-                <w:rFonts w:ascii="Tahoma" w:hAnsi="Tahoma" w:cs="Tahoma"/>
-              </w:rPr>
-              <w:t xml:space="preserve">30/03/2017</w:t>
-            </w:r>
-            <w:proofErr w:type="spellStart"/>
-            <w:proofErr w:type="gramEnd"/>
-            <w:r>
-              <w:rPr>
-                <w:rFonts w:ascii="Tahoma" w:hAnsi="Tahoma" w:cs="Tahoma"/>
-              </w:rPr>
-              <w:t/>
-            </w:r>
-            <w:proofErr w:type="spellEnd"/>
-            <w:r>
-              <w:rPr>
-                <w:rFonts w:ascii="Tahoma" w:hAnsi="Tahoma" w:cs="Tahoma"/>
-              </w:rPr>
-              <w:t/>
-            </w:r>
-          </w:p>
-        </w:tc>
-        <w:tc>
-          <w:tcPr>
-            <w:tcW w:w="6750" w:type="dxa"/>
-            <w:tcBorders>
-              <w:left w:val="single" w:sz="4" w:space="0" w:color="auto"/>
-              <w:bottom w:val="single" w:sz="4" w:space="0" w:color="auto"/>
-              <w:right w:val="single" w:sz="4" w:space="0" w:color="auto"/>
-            </w:tcBorders>
-          </w:tcPr>
-          <w:p>
-            <w:pPr>
-              <w:rPr>
-                <w:rFonts w:ascii="Tahoma" w:hAnsi="Tahoma" w:cs="Tahoma"/>
-              </w:rPr>
-            </w:pPr>
-            <w:r>
-              <w:rPr>
-                <w:rFonts w:ascii="Tahoma" w:hAnsi="Tahoma" w:cs="Tahoma"/>
-              </w:rPr>
-              <w:t xml:space="preserve">Office Clean</w:t>
-            </w:r>
-            <w:proofErr w:type="spellStart"/>
-            <w:r>
-              <w:rPr>
-                <w:rFonts w:ascii="Tahoma" w:hAnsi="Tahoma" w:cs="Tahoma"/>
-              </w:rPr>
-              <w:t/>
-            </w:r>
-            <w:proofErr w:type="spellEnd"/>
-            <w:r>
-              <w:rPr>
-                <w:rFonts w:ascii="Tahoma" w:hAnsi="Tahoma" w:cs="Tahoma"/>
-              </w:rPr>
-              <w:t/>
-            </w:r>
-          </w:p>
-        </w:tc>
-        <w:tc>
-          <w:tcPr>
-            <w:tcW w:w="1530" w:type="dxa"/>
-            <w:tcBorders>
-              <w:left w:val="single" w:sz="4" w:space="0" w:color="auto"/>
-              <w:bottom w:val="single" w:sz="4" w:space="0" w:color="auto"/>
-              <w:right w:val="single" w:sz="4" w:space="0" w:color="auto"/>
-            </w:tcBorders>
-          </w:tcPr>
-          <w:p>
-            <w:pPr>
-              <w:jc w:val="right"/>
-              <w:rPr>
-                <w:rFonts w:ascii="Tahoma" w:hAnsi="Tahoma" w:cs="Tahoma"/>
-              </w:rPr>
-            </w:pPr>
-            <w:r>
-              <w:rPr>
-                <w:rFonts w:ascii="Tahoma" w:hAnsi="Tahoma" w:cs="Tahoma"/>
-                <w:lang w:val="el-GR"/>
-              </w:rPr>
-              <w:t>$</w:t>
-            </w:r>
-            <w:r>
-              <w:rPr>
-                <w:rFonts w:ascii="Tahoma" w:hAnsi="Tahoma" w:cs="Tahoma"/>
-              </w:rPr>
-              <w:t xml:space="preserve">50</w:t>
-            </w:r>
-            <w:r>
-              <w:rPr>
-                <w:rFonts w:ascii="Tahoma" w:hAnsi="Tahoma" w:cs="Tahoma"/>
-              </w:rPr>
-              <w:t/>
-            </w:r>
-          </w:p>
-          <w:p>
-            <w:pPr>
-              <w:jc w:val="right"/>
-              <w:rPr>
-                <w:rFonts w:ascii="Tahoma" w:hAnsi="Tahoma" w:cs="Tahoma"/>
-              </w:rPr>
-            </w:pPr>
-          </w:p>
-        </w:tc>
-      </w:tr>
-      <w:tr>
-        <w:tc>
-          <w:tcPr>
-            <w:tcW w:w="1638" w:type="dxa"/>
-            <w:tcBorders>
-              <w:left w:val="single" w:sz="4" w:space="0" w:color="auto"/>
-              <w:bottom w:val="single" w:sz="4" w:space="0" w:color="auto"/>
-              <w:right w:val="single" w:sz="4" w:space="0" w:color="auto"/>
-            </w:tcBorders>
-          </w:tcPr>
-          <w:p>
-            <w:pPr>
-              <w:rPr>
-                <w:rFonts w:ascii="Tahoma" w:hAnsi="Tahoma" w:cs="Tahoma"/>
-              </w:rPr>
-            </w:pPr>
-            <w:r>
-              <w:rPr>
-                <w:rFonts w:ascii="Tahoma" w:hAnsi="Tahoma" w:cs="Tahoma"/>
-              </w:rPr>
-              <w:t/>
-            </w:r>
-            <w:proofErr w:type="gramStart"/>
-            <w:r>
-              <w:rPr>
-                <w:rFonts w:ascii="Tahoma" w:hAnsi="Tahoma" w:cs="Tahoma"/>
-              </w:rPr>
-              <w:t xml:space="preserve">23/03/2017</w:t>
-            </w:r>
-            <w:proofErr w:type="spellStart"/>
-            <w:proofErr w:type="gramEnd"/>
-            <w:r>
-              <w:rPr>
-                <w:rFonts w:ascii="Tahoma" w:hAnsi="Tahoma" w:cs="Tahoma"/>
-              </w:rPr>
-              <w:t/>
-            </w:r>
-            <w:proofErr w:type="spellEnd"/>
-            <w:r>
-              <w:rPr>
-                <w:rFonts w:ascii="Tahoma" w:hAnsi="Tahoma" w:cs="Tahoma"/>
-              </w:rPr>
-              <w:t/>
-            </w:r>
-          </w:p>
-        </w:tc>
-        <w:tc>
-          <w:tcPr>
-            <w:tcW w:w="6750" w:type="dxa"/>
-            <w:tcBorders>
-              <w:left w:val="single" w:sz="4" w:space="0" w:color="auto"/>
-              <w:bottom w:val="single" w:sz="4" w:space="0" w:color="auto"/>
-              <w:right w:val="single" w:sz="4" w:space="0" w:color="auto"/>
-            </w:tcBorders>
-          </w:tcPr>
-          <w:p>
-            <w:pPr>
-              <w:rPr>
-                <w:rFonts w:ascii="Tahoma" w:hAnsi="Tahoma" w:cs="Tahoma"/>
-              </w:rPr>
-            </w:pPr>
-            <w:r>
-              <w:rPr>
-                <w:rFonts w:ascii="Tahoma" w:hAnsi="Tahoma" w:cs="Tahoma"/>
-              </w:rPr>
-              <w:t xml:space="preserve">Office Clean</w:t>
+              <w:t xml:space="preserve">Office</w:t>
             </w:r>
             <w:proofErr w:type="spellStart"/>
             <w:r>
@@ -1588,7 +1201,7 @@
               <w:rPr>
                 <w:rFonts w:ascii="Tahoma" w:hAnsi="Tahoma" w:cs="Tahoma"/>
               </w:rPr>
-              <w:t xml:space="preserve">200</w:t>
+              <w:t xml:space="preserve">50</w:t>
             </w:r>
             <w:r>
               <w:rPr>
@@ -1659,7 +1272,7 @@
               <w:rPr>
                 <w:rFonts w:ascii="Tahoma" w:hAnsi="Tahoma" w:cs="Tahoma"/>
               </w:rPr>
-              <w:t xml:space="preserve">20</w:t>
+              <w:t xml:space="preserve">5</w:t>
             </w:r>
             <w:proofErr w:type="spellStart"/>
             <w:r>
@@ -1748,7 +1361,7 @@
                 <w:rFonts w:ascii="Tahoma" w:hAnsi="Tahoma" w:cs="Tahoma"/>
                 <w:b/>
               </w:rPr>
-              <w:t xml:space="preserve">220</w:t>
+              <w:t xml:space="preserve">55</w:t>
             </w:r>
           </w:p>
         </w:tc>

</xml_diff>